<commit_message>
Updates url for assignment 4
</commit_message>
<xml_diff>
--- a/Assignments/Assignment04_WebApi/Assignment04_WebApi.docx
+++ b/Assignments/Assignment04_WebApi/Assignment04_WebApi.docx
@@ -94,10 +94,13 @@
         <w:t xml:space="preserve">You’ll be able to use your assignment three code to test your new server. Also, the server from assignment three is still deployed to Azure at </w:t>
       </w:r>
       <w:r>
-        <w:t>http://webprogrammingassignment</w:t>
-      </w:r>
-      <w:r>
-        <w:t>3.azurewebsites.net/api/favoriteCharacters</w:t>
+        <w:t>“</w:t>
+      </w:r>
+      <w:r>
+        <w:t>https://webrequestsserver2018.azurewebsites.net/api/favoritecharacters</w:t>
+      </w:r>
+      <w:r>
+        <w:t>”</w:t>
       </w:r>
       <w:r>
         <w:t xml:space="preserve"> so you can </w:t>
@@ -129,6 +132,8 @@
       <w:r>
         <w:t xml:space="preserve"> is okay if any data is lost when your server is stopped.</w:t>
       </w:r>
+      <w:bookmarkStart w:id="0" w:name="_GoBack"/>
+      <w:bookmarkEnd w:id="0"/>
     </w:p>
     <w:p>
       <w:r>
@@ -768,7 +773,6 @@
         </w:numPr>
         <w:spacing w:line="256" w:lineRule="auto"/>
       </w:pPr>
-      <w:bookmarkStart w:id="0" w:name="_GoBack"/>
       <w:r>
         <w:t xml:space="preserve">Any resources not created by you (images, </w:t>
       </w:r>
@@ -780,7 +784,6 @@
       <w:r>
         <w:t xml:space="preserve"> libraries, etc.) must be referenced using a CDN or URL, not directly included in your assignment submission.</w:t>
       </w:r>
-      <w:bookmarkEnd w:id="0"/>
     </w:p>
     <w:p>
       <w:pPr>

</xml_diff>

<commit_message>
Update assignment 4 to use ModelState
</commit_message>
<xml_diff>
--- a/Assignments/Assignment04_WebApi/Assignment04_WebApi.docx
+++ b/Assignments/Assignment04_WebApi/Assignment04_WebApi.docx
@@ -94,13 +94,7 @@
         <w:t xml:space="preserve">You’ll be able to use your assignment three code to test your new server. Also, the server from assignment three is still deployed to Azure at </w:t>
       </w:r>
       <w:r>
-        <w:t>“</w:t>
-      </w:r>
-      <w:r>
-        <w:t>https://webrequestsserver2018.azurewebsites.net/api/favoritecharacters</w:t>
-      </w:r>
-      <w:r>
-        <w:t>”</w:t>
+        <w:t>“https://webrequestsserver2018.azurewebsites.net/api/favoritecharacters”</w:t>
       </w:r>
       <w:r>
         <w:t xml:space="preserve"> so you can </w:t>
@@ -131,415 +125,423 @@
       </w:r>
       <w:r>
         <w:t xml:space="preserve"> is okay if any data is lost when your server is stopped.</w:t>
+      </w:r>
+    </w:p>
+    <w:p>
+      <w:r>
+        <w:t xml:space="preserve">Your </w:t>
+      </w:r>
+      <w:proofErr w:type="spellStart"/>
+      <w:r>
+        <w:t>FavoriteCharacters</w:t>
+      </w:r>
+      <w:proofErr w:type="spellEnd"/>
+      <w:r>
+        <w:t xml:space="preserve"> controller must support the following </w:t>
+      </w:r>
+      <w:r>
+        <w:t>endpoints</w:t>
+      </w:r>
+      <w:r>
+        <w:t>:</w:t>
+      </w:r>
+    </w:p>
+    <w:p>
+      <w:pPr>
+        <w:pStyle w:val="ListParagraph"/>
+        <w:numPr>
+          <w:ilvl w:val="0"/>
+          <w:numId w:val="2"/>
+        </w:numPr>
+      </w:pPr>
+      <w:r>
+        <w:rPr>
+          <w:b/>
+        </w:rPr>
+        <w:t>(</w:t>
+      </w:r>
+      <w:r>
+        <w:rPr>
+          <w:b/>
+        </w:rPr>
+        <w:t>1</w:t>
+      </w:r>
+      <w:r>
+        <w:rPr>
+          <w:b/>
+        </w:rPr>
+        <w:t xml:space="preserve">0 Points) </w:t>
+      </w:r>
+      <w:r>
+        <w:rPr>
+          <w:b/>
+        </w:rPr>
+        <w:t>GET</w:t>
+      </w:r>
+    </w:p>
+    <w:p>
+      <w:pPr>
+        <w:pStyle w:val="ListParagraph"/>
+        <w:numPr>
+          <w:ilvl w:val="1"/>
+          <w:numId w:val="2"/>
+        </w:numPr>
+      </w:pPr>
+      <w:r>
+        <w:t xml:space="preserve">Return a JSON array of </w:t>
+      </w:r>
+      <w:r>
+        <w:t>all</w:t>
+      </w:r>
+      <w:r>
+        <w:t xml:space="preserve"> the favorite characters currently stored on the server.</w:t>
+      </w:r>
+    </w:p>
+    <w:p>
+      <w:pPr>
+        <w:pStyle w:val="ListParagraph"/>
+        <w:numPr>
+          <w:ilvl w:val="2"/>
+          <w:numId w:val="2"/>
+        </w:numPr>
+      </w:pPr>
+      <w:r>
+        <w:t>The “views” key should be set for each character in your response JSON equal to the number of views that character has so far (as an int)</w:t>
+      </w:r>
+    </w:p>
+    <w:p>
+      <w:pPr>
+        <w:pStyle w:val="ListParagraph"/>
+        <w:numPr>
+          <w:ilvl w:val="0"/>
+          <w:numId w:val="2"/>
+        </w:numPr>
+      </w:pPr>
+      <w:r>
+        <w:rPr>
+          <w:b/>
+        </w:rPr>
+        <w:t>(</w:t>
+      </w:r>
+      <w:r>
+        <w:rPr>
+          <w:b/>
+        </w:rPr>
+        <w:t>1</w:t>
+      </w:r>
+      <w:r>
+        <w:rPr>
+          <w:b/>
+        </w:rPr>
+        <w:t>0 Points)</w:t>
+      </w:r>
+      <w:r>
+        <w:t xml:space="preserve"> </w:t>
+      </w:r>
+      <w:r>
+        <w:rPr>
+          <w:b/>
+        </w:rPr>
+        <w:t>GET/{index}</w:t>
+      </w:r>
+    </w:p>
+    <w:p>
+      <w:pPr>
+        <w:pStyle w:val="ListParagraph"/>
+        <w:numPr>
+          <w:ilvl w:val="1"/>
+          <w:numId w:val="2"/>
+        </w:numPr>
+      </w:pPr>
+      <w:r>
+        <w:t>Return a JSON object containing the favorite character and name data for the specified index.</w:t>
+      </w:r>
+    </w:p>
+    <w:p>
+      <w:pPr>
+        <w:pStyle w:val="ListParagraph"/>
+        <w:numPr>
+          <w:ilvl w:val="2"/>
+          <w:numId w:val="2"/>
+        </w:numPr>
+      </w:pPr>
+      <w:r>
+        <w:t>The “views” key should be set for this character in your response JSON equal to the number of views this character has so far (as an int)</w:t>
+      </w:r>
+    </w:p>
+    <w:p>
+      <w:pPr>
+        <w:pStyle w:val="ListParagraph"/>
+        <w:numPr>
+          <w:ilvl w:val="1"/>
+          <w:numId w:val="2"/>
+        </w:numPr>
+      </w:pPr>
+      <w:r>
+        <w:t>Validate that the index sent in is valid.</w:t>
+      </w:r>
+    </w:p>
+    <w:p>
+      <w:pPr>
+        <w:pStyle w:val="ListParagraph"/>
+        <w:numPr>
+          <w:ilvl w:val="0"/>
+          <w:numId w:val="2"/>
+        </w:numPr>
+      </w:pPr>
+      <w:r>
+        <w:rPr>
+          <w:b/>
+        </w:rPr>
+        <w:t>(</w:t>
+      </w:r>
+      <w:r>
+        <w:rPr>
+          <w:b/>
+        </w:rPr>
+        <w:t>2</w:t>
+      </w:r>
+      <w:r>
+        <w:rPr>
+          <w:b/>
+        </w:rPr>
+        <w:t>0 Points) POST</w:t>
+      </w:r>
+    </w:p>
+    <w:p>
+      <w:pPr>
+        <w:pStyle w:val="ListParagraph"/>
+        <w:numPr>
+          <w:ilvl w:val="1"/>
+          <w:numId w:val="2"/>
+        </w:numPr>
+      </w:pPr>
+      <w:r>
+        <w:t xml:space="preserve">Accept JSON data for FirstName, </w:t>
+      </w:r>
+      <w:proofErr w:type="spellStart"/>
+      <w:r>
+        <w:t>Last</w:t>
+      </w:r>
+      <w:r>
+        <w:t>Name</w:t>
+      </w:r>
+      <w:proofErr w:type="spellEnd"/>
+      <w:r>
+        <w:t>, and Character</w:t>
+      </w:r>
+      <w:r>
+        <w:t xml:space="preserve"> and save it on the server</w:t>
+      </w:r>
+      <w:r>
+        <w:t>.</w:t>
+      </w:r>
+    </w:p>
+    <w:p>
+      <w:pPr>
+        <w:pStyle w:val="ListParagraph"/>
+        <w:numPr>
+          <w:ilvl w:val="1"/>
+          <w:numId w:val="2"/>
+        </w:numPr>
+      </w:pPr>
+      <w:r>
+        <w:t xml:space="preserve">Validate </w:t>
+      </w:r>
+      <w:r>
+        <w:t xml:space="preserve">that </w:t>
+      </w:r>
+      <w:r>
+        <w:t xml:space="preserve">the </w:t>
+      </w:r>
+      <w:r>
+        <w:t>FirstName and Character are not emp</w:t>
+      </w:r>
+      <w:r>
+        <w:t>ty</w:t>
+      </w:r>
+      <w:r>
+        <w:t xml:space="preserve"> using </w:t>
+      </w:r>
+      <w:proofErr w:type="spellStart"/>
+      <w:r>
+        <w:t>ModelState</w:t>
+      </w:r>
+      <w:proofErr w:type="spellEnd"/>
+      <w:r>
+        <w:t>.</w:t>
+      </w:r>
+    </w:p>
+    <w:p>
+      <w:pPr>
+        <w:pStyle w:val="ListParagraph"/>
+        <w:numPr>
+          <w:ilvl w:val="1"/>
+          <w:numId w:val="2"/>
+        </w:numPr>
+      </w:pPr>
+      <w:r>
+        <w:t>R</w:t>
+      </w:r>
+      <w:r>
+        <w:t xml:space="preserve">eturn </w:t>
+      </w:r>
+      <w:r>
+        <w:t>the created data along with the number of views (which will be zero at this point)</w:t>
+      </w:r>
+      <w:r>
+        <w:t>.</w:t>
+      </w:r>
+    </w:p>
+    <w:p>
+      <w:pPr>
+        <w:pStyle w:val="ListParagraph"/>
+        <w:numPr>
+          <w:ilvl w:val="0"/>
+          <w:numId w:val="2"/>
+        </w:numPr>
+      </w:pPr>
+      <w:r>
+        <w:rPr>
+          <w:b/>
+        </w:rPr>
+        <w:t>(</w:t>
+      </w:r>
+      <w:r>
+        <w:rPr>
+          <w:b/>
+        </w:rPr>
+        <w:t>2</w:t>
+      </w:r>
+      <w:r>
+        <w:rPr>
+          <w:b/>
+        </w:rPr>
+        <w:t xml:space="preserve">0 Points) </w:t>
+      </w:r>
+      <w:r>
+        <w:rPr>
+          <w:b/>
+        </w:rPr>
+        <w:t>GET /{index}/views</w:t>
+      </w:r>
+    </w:p>
+    <w:p>
+      <w:pPr>
+        <w:pStyle w:val="ListParagraph"/>
+        <w:numPr>
+          <w:ilvl w:val="1"/>
+          <w:numId w:val="2"/>
+        </w:numPr>
+      </w:pPr>
+      <w:r>
+        <w:t xml:space="preserve">Return a list of views for a </w:t>
+      </w:r>
+      <w:r>
+        <w:t>favorite</w:t>
+      </w:r>
+      <w:r>
+        <w:t xml:space="preserve"> character stored on the server.</w:t>
+      </w:r>
+    </w:p>
+    <w:p>
+      <w:pPr>
+        <w:pStyle w:val="ListParagraph"/>
+        <w:numPr>
+          <w:ilvl w:val="2"/>
+          <w:numId w:val="2"/>
+        </w:numPr>
+      </w:pPr>
+      <w:r>
+        <w:t>This should just be a simple list of strings, no special formatting required.</w:t>
+      </w:r>
+    </w:p>
+    <w:p>
+      <w:pPr>
+        <w:pStyle w:val="ListParagraph"/>
+        <w:numPr>
+          <w:ilvl w:val="0"/>
+          <w:numId w:val="2"/>
+        </w:numPr>
+      </w:pPr>
+      <w:r>
+        <w:rPr>
+          <w:b/>
+        </w:rPr>
+        <w:t>(2</w:t>
+      </w:r>
+      <w:r>
+        <w:rPr>
+          <w:b/>
+        </w:rPr>
+        <w:t xml:space="preserve">0 Points) </w:t>
+      </w:r>
+      <w:r>
+        <w:rPr>
+          <w:b/>
+        </w:rPr>
+        <w:t>POST /{index}/views</w:t>
+      </w:r>
+    </w:p>
+    <w:p>
+      <w:pPr>
+        <w:pStyle w:val="ListParagraph"/>
+        <w:numPr>
+          <w:ilvl w:val="1"/>
+          <w:numId w:val="2"/>
+        </w:numPr>
+      </w:pPr>
+      <w:r>
+        <w:t xml:space="preserve">Accept JSON data for </w:t>
+      </w:r>
+      <w:r>
+        <w:t>a view date</w:t>
+      </w:r>
+      <w:r>
+        <w:t xml:space="preserve"> (as a string)</w:t>
+      </w:r>
+      <w:r>
+        <w:t>. It only has a single ke</w:t>
+      </w:r>
+      <w:r>
+        <w:t>y/</w:t>
+      </w:r>
+      <w:r>
+        <w:t>value pair, “</w:t>
+      </w:r>
+      <w:proofErr w:type="spellStart"/>
+      <w:r>
+        <w:t>ViewDate</w:t>
+      </w:r>
+      <w:proofErr w:type="spellEnd"/>
+      <w:r>
+        <w:t>.”</w:t>
+      </w:r>
+    </w:p>
+    <w:p>
+      <w:pPr>
+        <w:pStyle w:val="ListParagraph"/>
+        <w:numPr>
+          <w:ilvl w:val="1"/>
+          <w:numId w:val="2"/>
+        </w:numPr>
+      </w:pPr>
+      <w:r>
+        <w:t xml:space="preserve">Validate that </w:t>
+      </w:r>
+      <w:proofErr w:type="spellStart"/>
+      <w:r>
+        <w:t>ViewDate</w:t>
+      </w:r>
+      <w:proofErr w:type="spellEnd"/>
+      <w:r>
+        <w:t xml:space="preserve"> is not empty</w:t>
+      </w:r>
+      <w:r>
+        <w:t xml:space="preserve"> using ModelState.</w:t>
       </w:r>
       <w:bookmarkStart w:id="0" w:name="_GoBack"/>
       <w:bookmarkEnd w:id="0"/>
-    </w:p>
-    <w:p>
-      <w:r>
-        <w:t xml:space="preserve">Your </w:t>
-      </w:r>
-      <w:proofErr w:type="spellStart"/>
-      <w:r>
-        <w:t>FavoriteCharacters</w:t>
-      </w:r>
-      <w:proofErr w:type="spellEnd"/>
-      <w:r>
-        <w:t xml:space="preserve"> controller must support the following </w:t>
-      </w:r>
-      <w:r>
-        <w:t>endpoints</w:t>
-      </w:r>
-      <w:r>
-        <w:t>:</w:t>
-      </w:r>
-    </w:p>
-    <w:p>
-      <w:pPr>
-        <w:pStyle w:val="ListParagraph"/>
-        <w:numPr>
-          <w:ilvl w:val="0"/>
-          <w:numId w:val="2"/>
-        </w:numPr>
-      </w:pPr>
-      <w:r>
-        <w:rPr>
-          <w:b/>
-        </w:rPr>
-        <w:t>(</w:t>
-      </w:r>
-      <w:r>
-        <w:rPr>
-          <w:b/>
-        </w:rPr>
-        <w:t>1</w:t>
-      </w:r>
-      <w:r>
-        <w:rPr>
-          <w:b/>
-        </w:rPr>
-        <w:t xml:space="preserve">0 Points) </w:t>
-      </w:r>
-      <w:r>
-        <w:rPr>
-          <w:b/>
-        </w:rPr>
-        <w:t>GET</w:t>
-      </w:r>
-    </w:p>
-    <w:p>
-      <w:pPr>
-        <w:pStyle w:val="ListParagraph"/>
-        <w:numPr>
-          <w:ilvl w:val="1"/>
-          <w:numId w:val="2"/>
-        </w:numPr>
-      </w:pPr>
-      <w:r>
-        <w:t xml:space="preserve">Return a JSON array of </w:t>
-      </w:r>
-      <w:r>
-        <w:t>all</w:t>
-      </w:r>
-      <w:r>
-        <w:t xml:space="preserve"> the favorite characters currently stored on the server.</w:t>
-      </w:r>
-    </w:p>
-    <w:p>
-      <w:pPr>
-        <w:pStyle w:val="ListParagraph"/>
-        <w:numPr>
-          <w:ilvl w:val="2"/>
-          <w:numId w:val="2"/>
-        </w:numPr>
-      </w:pPr>
-      <w:r>
-        <w:t>The “views” key should be set for each character in your response JSON equal to the number of views that character has so far (as an int)</w:t>
-      </w:r>
-    </w:p>
-    <w:p>
-      <w:pPr>
-        <w:pStyle w:val="ListParagraph"/>
-        <w:numPr>
-          <w:ilvl w:val="0"/>
-          <w:numId w:val="2"/>
-        </w:numPr>
-      </w:pPr>
-      <w:r>
-        <w:rPr>
-          <w:b/>
-        </w:rPr>
-        <w:t>(</w:t>
-      </w:r>
-      <w:r>
-        <w:rPr>
-          <w:b/>
-        </w:rPr>
-        <w:t>1</w:t>
-      </w:r>
-      <w:r>
-        <w:rPr>
-          <w:b/>
-        </w:rPr>
-        <w:t>0 Points)</w:t>
-      </w:r>
-      <w:r>
-        <w:t xml:space="preserve"> </w:t>
-      </w:r>
-      <w:r>
-        <w:rPr>
-          <w:b/>
-        </w:rPr>
-        <w:t>GET/{index}</w:t>
-      </w:r>
-    </w:p>
-    <w:p>
-      <w:pPr>
-        <w:pStyle w:val="ListParagraph"/>
-        <w:numPr>
-          <w:ilvl w:val="1"/>
-          <w:numId w:val="2"/>
-        </w:numPr>
-      </w:pPr>
-      <w:r>
-        <w:t>Return a JSON object containing the favorite character and name data for the specified index.</w:t>
-      </w:r>
-    </w:p>
-    <w:p>
-      <w:pPr>
-        <w:pStyle w:val="ListParagraph"/>
-        <w:numPr>
-          <w:ilvl w:val="2"/>
-          <w:numId w:val="2"/>
-        </w:numPr>
-      </w:pPr>
-      <w:r>
-        <w:t>The “views” key should be set for this character in your response JSON equal to the number of views this character has so far (as an int)</w:t>
-      </w:r>
-    </w:p>
-    <w:p>
-      <w:pPr>
-        <w:pStyle w:val="ListParagraph"/>
-        <w:numPr>
-          <w:ilvl w:val="1"/>
-          <w:numId w:val="2"/>
-        </w:numPr>
-      </w:pPr>
-      <w:r>
-        <w:t>Validate that the index sent in is valid.</w:t>
-      </w:r>
-    </w:p>
-    <w:p>
-      <w:pPr>
-        <w:pStyle w:val="ListParagraph"/>
-        <w:numPr>
-          <w:ilvl w:val="0"/>
-          <w:numId w:val="2"/>
-        </w:numPr>
-      </w:pPr>
-      <w:r>
-        <w:rPr>
-          <w:b/>
-        </w:rPr>
-        <w:t>(</w:t>
-      </w:r>
-      <w:r>
-        <w:rPr>
-          <w:b/>
-        </w:rPr>
-        <w:t>2</w:t>
-      </w:r>
-      <w:r>
-        <w:rPr>
-          <w:b/>
-        </w:rPr>
-        <w:t>0 Points) POST</w:t>
-      </w:r>
-    </w:p>
-    <w:p>
-      <w:pPr>
-        <w:pStyle w:val="ListParagraph"/>
-        <w:numPr>
-          <w:ilvl w:val="1"/>
-          <w:numId w:val="2"/>
-        </w:numPr>
-      </w:pPr>
-      <w:r>
-        <w:t xml:space="preserve">Accept JSON data for FirstName, </w:t>
-      </w:r>
-      <w:proofErr w:type="spellStart"/>
-      <w:r>
-        <w:t>Last</w:t>
-      </w:r>
-      <w:r>
-        <w:t>Name</w:t>
-      </w:r>
-      <w:proofErr w:type="spellEnd"/>
-      <w:r>
-        <w:t>, and Character</w:t>
-      </w:r>
-      <w:r>
-        <w:t xml:space="preserve"> and save it on the server</w:t>
-      </w:r>
-      <w:r>
-        <w:t>.</w:t>
-      </w:r>
-    </w:p>
-    <w:p>
-      <w:pPr>
-        <w:pStyle w:val="ListParagraph"/>
-        <w:numPr>
-          <w:ilvl w:val="1"/>
-          <w:numId w:val="2"/>
-        </w:numPr>
-      </w:pPr>
-      <w:r>
-        <w:t xml:space="preserve">Validate </w:t>
-      </w:r>
-      <w:r>
-        <w:t xml:space="preserve">that </w:t>
-      </w:r>
-      <w:r>
-        <w:t xml:space="preserve">the </w:t>
-      </w:r>
-      <w:r>
-        <w:t>FirstName and Character are not emp</w:t>
-      </w:r>
-      <w:r>
-        <w:t>ty</w:t>
-      </w:r>
-      <w:r>
-        <w:t>.</w:t>
-      </w:r>
-    </w:p>
-    <w:p>
-      <w:pPr>
-        <w:pStyle w:val="ListParagraph"/>
-        <w:numPr>
-          <w:ilvl w:val="1"/>
-          <w:numId w:val="2"/>
-        </w:numPr>
-      </w:pPr>
-      <w:r>
-        <w:t>R</w:t>
-      </w:r>
-      <w:r>
-        <w:t xml:space="preserve">eturn </w:t>
-      </w:r>
-      <w:r>
-        <w:t>the created data along with the number of views (which will be zero at this point)</w:t>
-      </w:r>
-      <w:r>
-        <w:t>.</w:t>
-      </w:r>
-    </w:p>
-    <w:p>
-      <w:pPr>
-        <w:pStyle w:val="ListParagraph"/>
-        <w:numPr>
-          <w:ilvl w:val="0"/>
-          <w:numId w:val="2"/>
-        </w:numPr>
-      </w:pPr>
-      <w:r>
-        <w:rPr>
-          <w:b/>
-        </w:rPr>
-        <w:t>(</w:t>
-      </w:r>
-      <w:r>
-        <w:rPr>
-          <w:b/>
-        </w:rPr>
-        <w:t>2</w:t>
-      </w:r>
-      <w:r>
-        <w:rPr>
-          <w:b/>
-        </w:rPr>
-        <w:t xml:space="preserve">0 Points) </w:t>
-      </w:r>
-      <w:r>
-        <w:rPr>
-          <w:b/>
-        </w:rPr>
-        <w:t>GET /{index}/views</w:t>
-      </w:r>
-    </w:p>
-    <w:p>
-      <w:pPr>
-        <w:pStyle w:val="ListParagraph"/>
-        <w:numPr>
-          <w:ilvl w:val="1"/>
-          <w:numId w:val="2"/>
-        </w:numPr>
-      </w:pPr>
-      <w:r>
-        <w:t xml:space="preserve">Return a list of views for a </w:t>
-      </w:r>
-      <w:r>
-        <w:t>favorite</w:t>
-      </w:r>
-      <w:r>
-        <w:t xml:space="preserve"> character stored on the server.</w:t>
-      </w:r>
-    </w:p>
-    <w:p>
-      <w:pPr>
-        <w:pStyle w:val="ListParagraph"/>
-        <w:numPr>
-          <w:ilvl w:val="2"/>
-          <w:numId w:val="2"/>
-        </w:numPr>
-      </w:pPr>
-      <w:r>
-        <w:t>This should just be a simple list of strings, no special formatting required.</w:t>
-      </w:r>
-    </w:p>
-    <w:p>
-      <w:pPr>
-        <w:pStyle w:val="ListParagraph"/>
-        <w:numPr>
-          <w:ilvl w:val="0"/>
-          <w:numId w:val="2"/>
-        </w:numPr>
-      </w:pPr>
-      <w:r>
-        <w:rPr>
-          <w:b/>
-        </w:rPr>
-        <w:t>(2</w:t>
-      </w:r>
-      <w:r>
-        <w:rPr>
-          <w:b/>
-        </w:rPr>
-        <w:t xml:space="preserve">0 Points) </w:t>
-      </w:r>
-      <w:r>
-        <w:rPr>
-          <w:b/>
-        </w:rPr>
-        <w:t>POST /{index}/views</w:t>
-      </w:r>
-    </w:p>
-    <w:p>
-      <w:pPr>
-        <w:pStyle w:val="ListParagraph"/>
-        <w:numPr>
-          <w:ilvl w:val="1"/>
-          <w:numId w:val="2"/>
-        </w:numPr>
-      </w:pPr>
-      <w:r>
-        <w:t xml:space="preserve">Accept JSON data for </w:t>
-      </w:r>
-      <w:r>
-        <w:t>a view date</w:t>
-      </w:r>
-      <w:r>
-        <w:t xml:space="preserve"> (as a string)</w:t>
-      </w:r>
-      <w:r>
-        <w:t>. It only has a single ke</w:t>
-      </w:r>
-      <w:r>
-        <w:t>y/</w:t>
-      </w:r>
-      <w:r>
-        <w:t>value pair, “</w:t>
-      </w:r>
-      <w:proofErr w:type="spellStart"/>
-      <w:r>
-        <w:t>ViewDate</w:t>
-      </w:r>
-      <w:proofErr w:type="spellEnd"/>
-      <w:r>
-        <w:t>.”</w:t>
-      </w:r>
-    </w:p>
-    <w:p>
-      <w:pPr>
-        <w:pStyle w:val="ListParagraph"/>
-        <w:numPr>
-          <w:ilvl w:val="1"/>
-          <w:numId w:val="2"/>
-        </w:numPr>
-      </w:pPr>
-      <w:r>
-        <w:t xml:space="preserve">Validate that </w:t>
-      </w:r>
-      <w:proofErr w:type="spellStart"/>
-      <w:r>
-        <w:t>ViewDate</w:t>
-      </w:r>
-      <w:proofErr w:type="spellEnd"/>
-      <w:r>
-        <w:t xml:space="preserve"> is not empty</w:t>
-      </w:r>
-      <w:r>
-        <w:t>.</w:t>
-      </w:r>
     </w:p>
     <w:p>
       <w:pPr>

</xml_diff>